<commit_message>
Updated note card template
</commit_message>
<xml_diff>
--- a/Notes/Template_NoteCard_4.25x5.5_2018v00.docx
+++ b/Notes/Template_NoteCard_4.25x5.5_2018v00.docx
@@ -3,17 +3,103 @@
 <w:document xmlns:wpc="http://schemas.microsoft.com/office/word/2010/wordprocessingCanvas" xmlns:mc="http://schemas.openxmlformats.org/markup-compatibility/2006" xmlns:o="urn:schemas-microsoft-com:office:office" xmlns:r="http://schemas.openxmlformats.org/officeDocument/2006/relationships" xmlns:m="http://schemas.openxmlformats.org/officeDocument/2006/math" xmlns:v="urn:schemas-microsoft-com:vml" xmlns:wp14="http://schemas.microsoft.com/office/word/2010/wordprocessingDrawing" xmlns:wp="http://schemas.openxmlformats.org/drawingml/2006/wordprocessingDrawing" xmlns:w10="urn:schemas-microsoft-com:office:word" xmlns:w="http://schemas.openxmlformats.org/wordprocessingml/2006/main" xmlns:w14="http://schemas.microsoft.com/office/word/2010/wordml" xmlns:wpg="http://schemas.microsoft.com/office/word/2010/wordprocessingGroup" xmlns:wpi="http://schemas.microsoft.com/office/word/2010/wordprocessingInk" xmlns:wne="http://schemas.microsoft.com/office/word/2006/wordml" xmlns:wps="http://schemas.microsoft.com/office/word/2010/wordprocessingShape" mc:Ignorable="w14 wp14">
   <w:body>
     <w:p>
+      <w:r>
+        <w:t>{Notes}</w:t>
+      </w:r>
       <w:bookmarkStart w:id="0" w:name="_GoBack"/>
       <w:bookmarkEnd w:id="0"/>
     </w:p>
+    <w:p>
+      <w:pPr>
+        <w:jc w:val="right"/>
+      </w:pPr>
+      <w:r>
+        <w:br w:type="column"/>
+      </w:r>
+      <w:r>
+        <w:lastRenderedPageBreak/>
+        <w:t>{Page}</w:t>
+      </w:r>
+    </w:p>
     <w:sectPr>
+      <w:headerReference w:type="default" r:id="rId7"/>
       <w:pgSz w:w="7920" w:h="6120" w:orient="landscape" w:code="1"/>
-      <w:pgMar w:top="432" w:right="432" w:bottom="432" w:left="432" w:header="720" w:footer="720" w:gutter="0"/>
-      <w:cols w:space="720"/>
+      <w:pgMar w:top="432" w:right="432" w:bottom="432" w:left="432" w:header="432" w:footer="432" w:gutter="0"/>
+      <w:cols w:num="2" w:space="288" w:equalWidth="0">
+        <w:col w:w="6048" w:space="288"/>
+        <w:col w:w="720"/>
+      </w:cols>
       <w:docGrid w:linePitch="360"/>
     </w:sectPr>
   </w:body>
 </w:document>
+</file>
+
+<file path=word/endnotes.xml><?xml version="1.0" encoding="utf-8"?>
+<w:endnotes xmlns:wpc="http://schemas.microsoft.com/office/word/2010/wordprocessingCanvas" xmlns:mc="http://schemas.openxmlformats.org/markup-compatibility/2006" xmlns:o="urn:schemas-microsoft-com:office:office" xmlns:r="http://schemas.openxmlformats.org/officeDocument/2006/relationships" xmlns:m="http://schemas.openxmlformats.org/officeDocument/2006/math" xmlns:v="urn:schemas-microsoft-com:vml" xmlns:wp14="http://schemas.microsoft.com/office/word/2010/wordprocessingDrawing" xmlns:wp="http://schemas.openxmlformats.org/drawingml/2006/wordprocessingDrawing" xmlns:w10="urn:schemas-microsoft-com:office:word" xmlns:w="http://schemas.openxmlformats.org/wordprocessingml/2006/main" xmlns:w14="http://schemas.microsoft.com/office/word/2010/wordml" xmlns:wpg="http://schemas.microsoft.com/office/word/2010/wordprocessingGroup" xmlns:wpi="http://schemas.microsoft.com/office/word/2010/wordprocessingInk" xmlns:wne="http://schemas.microsoft.com/office/word/2006/wordml" xmlns:wps="http://schemas.microsoft.com/office/word/2010/wordprocessingShape" mc:Ignorable="w14 wp14">
+  <w:endnote w:type="separator" w:id="-1">
+    <w:p>
+      <w:r>
+        <w:separator/>
+      </w:r>
+    </w:p>
+  </w:endnote>
+  <w:endnote w:type="continuationSeparator" w:id="0">
+    <w:p>
+      <w:r>
+        <w:continuationSeparator/>
+      </w:r>
+    </w:p>
+  </w:endnote>
+</w:endnotes>
+</file>
+
+<file path=word/footnotes.xml><?xml version="1.0" encoding="utf-8"?>
+<w:footnotes xmlns:wpc="http://schemas.microsoft.com/office/word/2010/wordprocessingCanvas" xmlns:mc="http://schemas.openxmlformats.org/markup-compatibility/2006" xmlns:o="urn:schemas-microsoft-com:office:office" xmlns:r="http://schemas.openxmlformats.org/officeDocument/2006/relationships" xmlns:m="http://schemas.openxmlformats.org/officeDocument/2006/math" xmlns:v="urn:schemas-microsoft-com:vml" xmlns:wp14="http://schemas.microsoft.com/office/word/2010/wordprocessingDrawing" xmlns:wp="http://schemas.openxmlformats.org/drawingml/2006/wordprocessingDrawing" xmlns:w10="urn:schemas-microsoft-com:office:word" xmlns:w="http://schemas.openxmlformats.org/wordprocessingml/2006/main" xmlns:w14="http://schemas.microsoft.com/office/word/2010/wordml" xmlns:wpg="http://schemas.microsoft.com/office/word/2010/wordprocessingGroup" xmlns:wpi="http://schemas.microsoft.com/office/word/2010/wordprocessingInk" xmlns:wne="http://schemas.microsoft.com/office/word/2006/wordml" xmlns:wps="http://schemas.microsoft.com/office/word/2010/wordprocessingShape" mc:Ignorable="w14 wp14">
+  <w:footnote w:type="separator" w:id="-1">
+    <w:p>
+      <w:r>
+        <w:separator/>
+      </w:r>
+    </w:p>
+  </w:footnote>
+  <w:footnote w:type="continuationSeparator" w:id="0">
+    <w:p>
+      <w:r>
+        <w:continuationSeparator/>
+      </w:r>
+    </w:p>
+  </w:footnote>
+</w:footnotes>
+</file>
+
+<file path=word/header1.xml><?xml version="1.0" encoding="utf-8"?>
+<w:hdr xmlns:wpc="http://schemas.microsoft.com/office/word/2010/wordprocessingCanvas" xmlns:mc="http://schemas.openxmlformats.org/markup-compatibility/2006" xmlns:o="urn:schemas-microsoft-com:office:office" xmlns:r="http://schemas.openxmlformats.org/officeDocument/2006/relationships" xmlns:m="http://schemas.openxmlformats.org/officeDocument/2006/math" xmlns:v="urn:schemas-microsoft-com:vml" xmlns:wp14="http://schemas.microsoft.com/office/word/2010/wordprocessingDrawing" xmlns:wp="http://schemas.openxmlformats.org/drawingml/2006/wordprocessingDrawing" xmlns:w10="urn:schemas-microsoft-com:office:word" xmlns:w="http://schemas.openxmlformats.org/wordprocessingml/2006/main" xmlns:w14="http://schemas.microsoft.com/office/word/2010/wordml" xmlns:wpg="http://schemas.microsoft.com/office/word/2010/wordprocessingGroup" xmlns:wpi="http://schemas.microsoft.com/office/word/2010/wordprocessingInk" xmlns:wne="http://schemas.microsoft.com/office/word/2006/wordml" xmlns:wps="http://schemas.microsoft.com/office/word/2010/wordprocessingShape" mc:Ignorable="w14 wp14">
+  <w:p>
+    <w:pPr>
+      <w:pStyle w:val="Header"/>
+      <w:pBdr>
+        <w:bottom w:val="single" w:sz="12" w:space="1" w:color="auto"/>
+      </w:pBdr>
+      <w:tabs>
+        <w:tab w:val="clear" w:pos="4680"/>
+        <w:tab w:val="clear" w:pos="9360"/>
+        <w:tab w:val="left" w:pos="5400"/>
+      </w:tabs>
+      <w:jc w:val="both"/>
+    </w:pPr>
+    <w:r>
+      <w:t>{Heading}</w:t>
+    </w:r>
+    <w:r>
+      <w:tab/>
+      <w:t>{Source ID}</w:t>
+    </w:r>
+    <w:r>
+      <w:tab/>
+    </w:r>
+  </w:p>
+</w:hdr>
 </file>
 
 <file path=word/styles.xml><?xml version="1.0" encoding="utf-8"?>
@@ -198,6 +284,48 @@
     <w:uiPriority w:val="99"/>
     <w:semiHidden/>
     <w:unhideWhenUsed/>
+  </w:style>
+  <w:style w:type="paragraph" w:styleId="Header">
+    <w:name w:val="header"/>
+    <w:basedOn w:val="Normal"/>
+    <w:link w:val="HeaderChar"/>
+    <w:uiPriority w:val="99"/>
+    <w:unhideWhenUsed/>
+    <w:rsid w:val="008E5BC2"/>
+    <w:pPr>
+      <w:tabs>
+        <w:tab w:val="center" w:pos="4680"/>
+        <w:tab w:val="right" w:pos="9360"/>
+      </w:tabs>
+    </w:pPr>
+  </w:style>
+  <w:style w:type="character" w:customStyle="1" w:styleId="HeaderChar">
+    <w:name w:val="Header Char"/>
+    <w:basedOn w:val="DefaultParagraphFont"/>
+    <w:link w:val="Header"/>
+    <w:uiPriority w:val="99"/>
+    <w:rsid w:val="008E5BC2"/>
+  </w:style>
+  <w:style w:type="paragraph" w:styleId="Footer">
+    <w:name w:val="footer"/>
+    <w:basedOn w:val="Normal"/>
+    <w:link w:val="FooterChar"/>
+    <w:uiPriority w:val="99"/>
+    <w:unhideWhenUsed/>
+    <w:rsid w:val="008E5BC2"/>
+    <w:pPr>
+      <w:tabs>
+        <w:tab w:val="center" w:pos="4680"/>
+        <w:tab w:val="right" w:pos="9360"/>
+      </w:tabs>
+    </w:pPr>
+  </w:style>
+  <w:style w:type="character" w:customStyle="1" w:styleId="FooterChar">
+    <w:name w:val="Footer Char"/>
+    <w:basedOn w:val="DefaultParagraphFont"/>
+    <w:link w:val="Footer"/>
+    <w:uiPriority w:val="99"/>
+    <w:rsid w:val="008E5BC2"/>
   </w:style>
 </w:styles>
 </file>
@@ -385,6 +513,48 @@
     <w:semiHidden/>
     <w:unhideWhenUsed/>
   </w:style>
+  <w:style w:type="paragraph" w:styleId="Header">
+    <w:name w:val="header"/>
+    <w:basedOn w:val="Normal"/>
+    <w:link w:val="HeaderChar"/>
+    <w:uiPriority w:val="99"/>
+    <w:unhideWhenUsed/>
+    <w:rsid w:val="008E5BC2"/>
+    <w:pPr>
+      <w:tabs>
+        <w:tab w:val="center" w:pos="4680"/>
+        <w:tab w:val="right" w:pos="9360"/>
+      </w:tabs>
+    </w:pPr>
+  </w:style>
+  <w:style w:type="character" w:customStyle="1" w:styleId="HeaderChar">
+    <w:name w:val="Header Char"/>
+    <w:basedOn w:val="DefaultParagraphFont"/>
+    <w:link w:val="Header"/>
+    <w:uiPriority w:val="99"/>
+    <w:rsid w:val="008E5BC2"/>
+  </w:style>
+  <w:style w:type="paragraph" w:styleId="Footer">
+    <w:name w:val="footer"/>
+    <w:basedOn w:val="Normal"/>
+    <w:link w:val="FooterChar"/>
+    <w:uiPriority w:val="99"/>
+    <w:unhideWhenUsed/>
+    <w:rsid w:val="008E5BC2"/>
+    <w:pPr>
+      <w:tabs>
+        <w:tab w:val="center" w:pos="4680"/>
+        <w:tab w:val="right" w:pos="9360"/>
+      </w:tabs>
+    </w:pPr>
+  </w:style>
+  <w:style w:type="character" w:customStyle="1" w:styleId="FooterChar">
+    <w:name w:val="Footer Char"/>
+    <w:basedOn w:val="DefaultParagraphFont"/>
+    <w:link w:val="Footer"/>
+    <w:uiPriority w:val="99"/>
+    <w:rsid w:val="008E5BC2"/>
+  </w:style>
 </w:styles>
 </file>
 

</xml_diff>

<commit_message>
Additional update to note card
</commit_message>
<xml_diff>
--- a/Notes/Template_NoteCard_4.25x5.5_2018v00.docx
+++ b/Notes/Template_NoteCard_4.25x5.5_2018v00.docx
@@ -3,32 +3,18 @@
 <w:document xmlns:wpc="http://schemas.microsoft.com/office/word/2010/wordprocessingCanvas" xmlns:mc="http://schemas.openxmlformats.org/markup-compatibility/2006" xmlns:o="urn:schemas-microsoft-com:office:office" xmlns:r="http://schemas.openxmlformats.org/officeDocument/2006/relationships" xmlns:m="http://schemas.openxmlformats.org/officeDocument/2006/math" xmlns:v="urn:schemas-microsoft-com:vml" xmlns:wp14="http://schemas.microsoft.com/office/word/2010/wordprocessingDrawing" xmlns:wp="http://schemas.openxmlformats.org/drawingml/2006/wordprocessingDrawing" xmlns:w10="urn:schemas-microsoft-com:office:word" xmlns:w="http://schemas.openxmlformats.org/wordprocessingml/2006/main" xmlns:w14="http://schemas.microsoft.com/office/word/2010/wordml" xmlns:wpg="http://schemas.microsoft.com/office/word/2010/wordprocessingGroup" xmlns:wpi="http://schemas.microsoft.com/office/word/2010/wordprocessingInk" xmlns:wne="http://schemas.microsoft.com/office/word/2006/wordml" xmlns:wps="http://schemas.microsoft.com/office/word/2010/wordprocessingShape" mc:Ignorable="w14 wp14">
   <w:body>
     <w:p>
+      <w:bookmarkStart w:id="0" w:name="_GoBack"/>
+      <w:bookmarkEnd w:id="0"/>
       <w:r>
         <w:t>{Notes}</w:t>
       </w:r>
-      <w:bookmarkStart w:id="0" w:name="_GoBack"/>
-      <w:bookmarkEnd w:id="0"/>
     </w:p>
-    <w:p>
-      <w:pPr>
-        <w:jc w:val="right"/>
-      </w:pPr>
-      <w:r>
-        <w:br w:type="column"/>
-      </w:r>
-      <w:r>
-        <w:lastRenderedPageBreak/>
-        <w:t>{Page}</w:t>
-      </w:r>
-    </w:p>
+    <w:p/>
     <w:sectPr>
       <w:headerReference w:type="default" r:id="rId7"/>
       <w:pgSz w:w="7920" w:h="6120" w:orient="landscape" w:code="1"/>
       <w:pgMar w:top="432" w:right="432" w:bottom="432" w:left="432" w:header="432" w:footer="432" w:gutter="0"/>
-      <w:cols w:num="2" w:space="288" w:equalWidth="0">
-        <w:col w:w="6048" w:space="288"/>
-        <w:col w:w="720"/>
-      </w:cols>
+      <w:cols w:space="288"/>
       <w:docGrid w:linePitch="360"/>
     </w:sectPr>
   </w:body>
@@ -84,7 +70,7 @@
       <w:tabs>
         <w:tab w:val="clear" w:pos="4680"/>
         <w:tab w:val="clear" w:pos="9360"/>
-        <w:tab w:val="left" w:pos="5400"/>
+        <w:tab w:val="left" w:pos="5940"/>
       </w:tabs>
       <w:jc w:val="both"/>
     </w:pPr>
@@ -94,9 +80,6 @@
     <w:r>
       <w:tab/>
       <w:t>{Source ID}</w:t>
-    </w:r>
-    <w:r>
-      <w:tab/>
     </w:r>
   </w:p>
 </w:hdr>

</xml_diff>